<commit_message>
added comments/better graphics to simulation added details to white paper
</commit_message>
<xml_diff>
--- a/Customer_Docuements/Morse Decoder - Whitepaper.docx
+++ b/Customer_Docuements/Morse Decoder - Whitepaper.docx
@@ -75,18 +75,12 @@
                 <w:lang w:val="en-GB"/>
               </w:rPr>
             </w:pPr>
-            <w:fldSimple w:instr=" DOCPROPERTY  &quot;issue No&quot;  \* MERGEFORMAT ">
-              <w:r>
-                <w:rPr>
-                  <w:rFonts w:eastAsia="Times New Roman" w:cs="Arial"/>
-                  <w:b/>
-                  <w:sz w:val="26"/>
-                  <w:szCs w:val="20"/>
-                  <w:lang w:val="en-GB"/>
-                </w:rPr>
-                <w:t>1</w:t>
-              </w:r>
-            </w:fldSimple>
+            <w:r>
+              <w:rPr>
+                <w:b/>
+              </w:rPr>
+              <w:t>2</w:t>
+            </w:r>
           </w:p>
         </w:tc>
       </w:tr>
@@ -145,7 +139,7 @@
                   <w:szCs w:val="20"/>
                   <w:lang w:val="en-GB"/>
                 </w:rPr>
-                <w:t>09</w:t>
+                <w:t>11</w:t>
               </w:r>
               <w:r>
                 <w:rPr>
@@ -165,7 +159,7 @@
                   <w:szCs w:val="20"/>
                   <w:lang w:val="en-GB"/>
                 </w:rPr>
-                <w:t>20</w:t>
+                <w:t>01</w:t>
               </w:r>
               <w:r>
                 <w:rPr>
@@ -710,37 +704,24 @@
           <w:r>
             <w:fldChar w:fldCharType="separate"/>
           </w:r>
-          <w:hyperlink w:anchor="_Toc273870283" w:history="1">
+          <w:hyperlink w:anchor="_Toc276309617" w:history="1">
             <w:r>
               <w:rPr>
                 <w:rStyle w:val="Hyperlink"/>
-                <w:noProof/>
-              </w:rPr>
-              <w:t>1.0</w:t>
-            </w:r>
-            <w:r>
-              <w:rPr>
-                <w:rFonts w:eastAsiaTheme="minorEastAsia"/>
-                <w:noProof/>
+                <w:rFonts w:asciiTheme="majorHAnsi" w:hAnsiTheme="majorHAnsi" w:cs="Arial"/>
+                <w:noProof/>
+              </w:rPr>
+              <w:t>Revisions</w:t>
+            </w:r>
+            <w:r>
+              <w:rPr>
+                <w:noProof/>
+                <w:webHidden/>
               </w:rPr>
               <w:tab/>
             </w:r>
             <w:r>
               <w:rPr>
-                <w:rStyle w:val="Hyperlink"/>
-                <w:noProof/>
-              </w:rPr>
-              <w:t>Introduction</w:t>
-            </w:r>
-            <w:r>
-              <w:rPr>
-                <w:noProof/>
-                <w:webHidden/>
-              </w:rPr>
-              <w:tab/>
-            </w:r>
-            <w:r>
-              <w:rPr>
                 <w:noProof/>
                 <w:webHidden/>
               </w:rPr>
@@ -751,7 +732,7 @@
                 <w:noProof/>
                 <w:webHidden/>
               </w:rPr>
-              <w:instrText xml:space="preserve"> PAGEREF _Toc273870283 \h </w:instrText>
+              <w:instrText xml:space="preserve"> PAGEREF _Toc276309617 \h </w:instrText>
             </w:r>
             <w:r>
               <w:rPr>
@@ -790,13 +771,13 @@
               <w:noProof/>
             </w:rPr>
           </w:pPr>
-          <w:hyperlink w:anchor="_Toc273870284" w:history="1">
+          <w:hyperlink w:anchor="_Toc276309618" w:history="1">
             <w:r>
               <w:rPr>
                 <w:rStyle w:val="Hyperlink"/>
                 <w:noProof/>
               </w:rPr>
-              <w:t>2.0</w:t>
+              <w:t>1.0</w:t>
             </w:r>
             <w:r>
               <w:rPr>
@@ -810,7 +791,7 @@
                 <w:rStyle w:val="Hyperlink"/>
                 <w:noProof/>
               </w:rPr>
-              <w:t>Morse Code Timing</w:t>
+              <w:t>Introduction</w:t>
             </w:r>
             <w:r>
               <w:rPr>
@@ -831,7 +812,7 @@
                 <w:noProof/>
                 <w:webHidden/>
               </w:rPr>
-              <w:instrText xml:space="preserve"> PAGEREF _Toc273870284 \h </w:instrText>
+              <w:instrText xml:space="preserve"> PAGEREF _Toc276309618 \h </w:instrText>
             </w:r>
             <w:r>
               <w:rPr>
@@ -851,7 +832,7 @@
                 <w:noProof/>
                 <w:webHidden/>
               </w:rPr>
-              <w:t>3</w:t>
+              <w:t>4</w:t>
             </w:r>
             <w:r>
               <w:rPr>
@@ -870,13 +851,13 @@
               <w:noProof/>
             </w:rPr>
           </w:pPr>
-          <w:hyperlink w:anchor="_Toc273870285" w:history="1">
+          <w:hyperlink w:anchor="_Toc276309619" w:history="1">
             <w:r>
               <w:rPr>
                 <w:rStyle w:val="Hyperlink"/>
                 <w:noProof/>
               </w:rPr>
-              <w:t>3.0</w:t>
+              <w:t>2.0</w:t>
             </w:r>
             <w:r>
               <w:rPr>
@@ -890,7 +871,7 @@
                 <w:rStyle w:val="Hyperlink"/>
                 <w:noProof/>
               </w:rPr>
-              <w:t>Constant Wave</w:t>
+              <w:t>Morse Code Timing</w:t>
             </w:r>
             <w:r>
               <w:rPr>
@@ -911,7 +892,7 @@
                 <w:noProof/>
                 <w:webHidden/>
               </w:rPr>
-              <w:instrText xml:space="preserve"> PAGEREF _Toc273870285 \h </w:instrText>
+              <w:instrText xml:space="preserve"> PAGEREF _Toc276309619 \h </w:instrText>
             </w:r>
             <w:r>
               <w:rPr>
@@ -950,12 +931,92 @@
               <w:noProof/>
             </w:rPr>
           </w:pPr>
-          <w:hyperlink w:anchor="_Toc273870286" w:history="1">
+          <w:hyperlink w:anchor="_Toc276309620" w:history="1">
             <w:r>
               <w:rPr>
                 <w:rStyle w:val="Hyperlink"/>
                 <w:noProof/>
               </w:rPr>
+              <w:t>3.0</w:t>
+            </w:r>
+            <w:r>
+              <w:rPr>
+                <w:rFonts w:eastAsiaTheme="minorEastAsia"/>
+                <w:noProof/>
+              </w:rPr>
+              <w:tab/>
+            </w:r>
+            <w:r>
+              <w:rPr>
+                <w:rStyle w:val="Hyperlink"/>
+                <w:noProof/>
+              </w:rPr>
+              <w:t>Morse Encoding</w:t>
+            </w:r>
+            <w:r>
+              <w:rPr>
+                <w:noProof/>
+                <w:webHidden/>
+              </w:rPr>
+              <w:tab/>
+            </w:r>
+            <w:r>
+              <w:rPr>
+                <w:noProof/>
+                <w:webHidden/>
+              </w:rPr>
+              <w:fldChar w:fldCharType="begin"/>
+            </w:r>
+            <w:r>
+              <w:rPr>
+                <w:noProof/>
+                <w:webHidden/>
+              </w:rPr>
+              <w:instrText xml:space="preserve"> PAGEREF _Toc276309620 \h </w:instrText>
+            </w:r>
+            <w:r>
+              <w:rPr>
+                <w:noProof/>
+                <w:webHidden/>
+              </w:rPr>
+            </w:r>
+            <w:r>
+              <w:rPr>
+                <w:noProof/>
+                <w:webHidden/>
+              </w:rPr>
+              <w:fldChar w:fldCharType="separate"/>
+            </w:r>
+            <w:r>
+              <w:rPr>
+                <w:noProof/>
+                <w:webHidden/>
+              </w:rPr>
+              <w:t>6</w:t>
+            </w:r>
+            <w:r>
+              <w:rPr>
+                <w:noProof/>
+                <w:webHidden/>
+              </w:rPr>
+              <w:fldChar w:fldCharType="end"/>
+            </w:r>
+          </w:hyperlink>
+        </w:p>
+        <w:p>
+          <w:pPr>
+            <w:pStyle w:val="TOC1"/>
+            <w:rPr>
+              <w:rFonts w:eastAsiaTheme="minorEastAsia"/>
+              <w:noProof/>
+            </w:rPr>
+          </w:pPr>
+          <w:hyperlink w:anchor="_Toc276309621" w:history="1">
+            <w:r>
+              <w:rPr>
+                <w:rStyle w:val="Hyperlink"/>
+                <w:noProof/>
+              </w:rPr>
               <w:t>4.0</w:t>
             </w:r>
             <w:r>
@@ -970,6 +1031,340 @@
                 <w:rStyle w:val="Hyperlink"/>
                 <w:noProof/>
               </w:rPr>
+              <w:t>Morse Decoding</w:t>
+            </w:r>
+            <w:r>
+              <w:rPr>
+                <w:noProof/>
+                <w:webHidden/>
+              </w:rPr>
+              <w:tab/>
+            </w:r>
+            <w:r>
+              <w:rPr>
+                <w:noProof/>
+                <w:webHidden/>
+              </w:rPr>
+              <w:fldChar w:fldCharType="begin"/>
+            </w:r>
+            <w:r>
+              <w:rPr>
+                <w:noProof/>
+                <w:webHidden/>
+              </w:rPr>
+              <w:instrText xml:space="preserve"> PAGEREF _Toc276309621 \h </w:instrText>
+            </w:r>
+            <w:r>
+              <w:rPr>
+                <w:noProof/>
+                <w:webHidden/>
+              </w:rPr>
+            </w:r>
+            <w:r>
+              <w:rPr>
+                <w:noProof/>
+                <w:webHidden/>
+              </w:rPr>
+              <w:fldChar w:fldCharType="separate"/>
+            </w:r>
+            <w:r>
+              <w:rPr>
+                <w:noProof/>
+                <w:webHidden/>
+              </w:rPr>
+              <w:t>8</w:t>
+            </w:r>
+            <w:r>
+              <w:rPr>
+                <w:noProof/>
+                <w:webHidden/>
+              </w:rPr>
+              <w:fldChar w:fldCharType="end"/>
+            </w:r>
+          </w:hyperlink>
+        </w:p>
+        <w:p>
+          <w:pPr>
+            <w:pStyle w:val="TOC1"/>
+            <w:rPr>
+              <w:rFonts w:eastAsiaTheme="minorEastAsia"/>
+              <w:noProof/>
+            </w:rPr>
+          </w:pPr>
+          <w:hyperlink w:anchor="_Toc276309622" w:history="1">
+            <w:r>
+              <w:rPr>
+                <w:rStyle w:val="Hyperlink"/>
+                <w:noProof/>
+              </w:rPr>
+              <w:t>4.1</w:t>
+            </w:r>
+            <w:r>
+              <w:rPr>
+                <w:rFonts w:eastAsiaTheme="minorEastAsia"/>
+                <w:noProof/>
+              </w:rPr>
+              <w:tab/>
+            </w:r>
+            <w:r>
+              <w:rPr>
+                <w:rStyle w:val="Hyperlink"/>
+                <w:noProof/>
+              </w:rPr>
+              <w:t>Hilbert Tra</w:t>
+            </w:r>
+            <w:r>
+              <w:rPr>
+                <w:rStyle w:val="Hyperlink"/>
+                <w:noProof/>
+              </w:rPr>
+              <w:t>n</w:t>
+            </w:r>
+            <w:r>
+              <w:rPr>
+                <w:rStyle w:val="Hyperlink"/>
+                <w:noProof/>
+              </w:rPr>
+              <w:t>sform</w:t>
+            </w:r>
+            <w:r>
+              <w:rPr>
+                <w:noProof/>
+                <w:webHidden/>
+              </w:rPr>
+              <w:tab/>
+            </w:r>
+            <w:r>
+              <w:rPr>
+                <w:noProof/>
+                <w:webHidden/>
+              </w:rPr>
+              <w:fldChar w:fldCharType="begin"/>
+            </w:r>
+            <w:r>
+              <w:rPr>
+                <w:noProof/>
+                <w:webHidden/>
+              </w:rPr>
+              <w:instrText xml:space="preserve"> PAGEREF _Toc276309622 \h </w:instrText>
+            </w:r>
+            <w:r>
+              <w:rPr>
+                <w:noProof/>
+                <w:webHidden/>
+              </w:rPr>
+            </w:r>
+            <w:r>
+              <w:rPr>
+                <w:noProof/>
+                <w:webHidden/>
+              </w:rPr>
+              <w:fldChar w:fldCharType="separate"/>
+            </w:r>
+            <w:r>
+              <w:rPr>
+                <w:noProof/>
+                <w:webHidden/>
+              </w:rPr>
+              <w:t>8</w:t>
+            </w:r>
+            <w:r>
+              <w:rPr>
+                <w:noProof/>
+                <w:webHidden/>
+              </w:rPr>
+              <w:fldChar w:fldCharType="end"/>
+            </w:r>
+          </w:hyperlink>
+        </w:p>
+        <w:p>
+          <w:pPr>
+            <w:pStyle w:val="TOC1"/>
+            <w:rPr>
+              <w:rFonts w:eastAsiaTheme="minorEastAsia"/>
+              <w:noProof/>
+            </w:rPr>
+          </w:pPr>
+          <w:hyperlink w:anchor="_Toc276309623" w:history="1">
+            <w:r>
+              <w:rPr>
+                <w:rStyle w:val="Hyperlink"/>
+                <w:noProof/>
+              </w:rPr>
+              <w:t>4.2</w:t>
+            </w:r>
+            <w:r>
+              <w:rPr>
+                <w:rFonts w:eastAsiaTheme="minorEastAsia"/>
+                <w:noProof/>
+              </w:rPr>
+              <w:tab/>
+            </w:r>
+            <w:r>
+              <w:rPr>
+                <w:rStyle w:val="Hyperlink"/>
+                <w:noProof/>
+              </w:rPr>
+              <w:t>Filtering</w:t>
+            </w:r>
+            <w:r>
+              <w:rPr>
+                <w:noProof/>
+                <w:webHidden/>
+              </w:rPr>
+              <w:tab/>
+            </w:r>
+            <w:r>
+              <w:rPr>
+                <w:noProof/>
+                <w:webHidden/>
+              </w:rPr>
+              <w:fldChar w:fldCharType="begin"/>
+            </w:r>
+            <w:r>
+              <w:rPr>
+                <w:noProof/>
+                <w:webHidden/>
+              </w:rPr>
+              <w:instrText xml:space="preserve"> PAGEREF _Toc276309623 \h </w:instrText>
+            </w:r>
+            <w:r>
+              <w:rPr>
+                <w:noProof/>
+                <w:webHidden/>
+              </w:rPr>
+            </w:r>
+            <w:r>
+              <w:rPr>
+                <w:noProof/>
+                <w:webHidden/>
+              </w:rPr>
+              <w:fldChar w:fldCharType="separate"/>
+            </w:r>
+            <w:r>
+              <w:rPr>
+                <w:noProof/>
+                <w:webHidden/>
+              </w:rPr>
+              <w:t>8</w:t>
+            </w:r>
+            <w:r>
+              <w:rPr>
+                <w:noProof/>
+                <w:webHidden/>
+              </w:rPr>
+              <w:fldChar w:fldCharType="end"/>
+            </w:r>
+          </w:hyperlink>
+        </w:p>
+        <w:p>
+          <w:pPr>
+            <w:pStyle w:val="TOC1"/>
+            <w:rPr>
+              <w:rFonts w:eastAsiaTheme="minorEastAsia"/>
+              <w:noProof/>
+            </w:rPr>
+          </w:pPr>
+          <w:hyperlink w:anchor="_Toc276309624" w:history="1">
+            <w:r>
+              <w:rPr>
+                <w:rStyle w:val="Hyperlink"/>
+                <w:noProof/>
+              </w:rPr>
+              <w:t>4.3</w:t>
+            </w:r>
+            <w:r>
+              <w:rPr>
+                <w:rFonts w:eastAsiaTheme="minorEastAsia"/>
+                <w:noProof/>
+              </w:rPr>
+              <w:tab/>
+            </w:r>
+            <w:r>
+              <w:rPr>
+                <w:rStyle w:val="Hyperlink"/>
+                <w:noProof/>
+              </w:rPr>
+              <w:t>Filtering</w:t>
+            </w:r>
+            <w:r>
+              <w:rPr>
+                <w:noProof/>
+                <w:webHidden/>
+              </w:rPr>
+              <w:tab/>
+            </w:r>
+            <w:r>
+              <w:rPr>
+                <w:noProof/>
+                <w:webHidden/>
+              </w:rPr>
+              <w:fldChar w:fldCharType="begin"/>
+            </w:r>
+            <w:r>
+              <w:rPr>
+                <w:noProof/>
+                <w:webHidden/>
+              </w:rPr>
+              <w:instrText xml:space="preserve"> PAGEREF _Toc276309624 \h </w:instrText>
+            </w:r>
+            <w:r>
+              <w:rPr>
+                <w:noProof/>
+                <w:webHidden/>
+              </w:rPr>
+            </w:r>
+            <w:r>
+              <w:rPr>
+                <w:noProof/>
+                <w:webHidden/>
+              </w:rPr>
+              <w:fldChar w:fldCharType="separate"/>
+            </w:r>
+            <w:r>
+              <w:rPr>
+                <w:noProof/>
+                <w:webHidden/>
+              </w:rPr>
+              <w:t>8</w:t>
+            </w:r>
+            <w:r>
+              <w:rPr>
+                <w:noProof/>
+                <w:webHidden/>
+              </w:rPr>
+              <w:fldChar w:fldCharType="end"/>
+            </w:r>
+          </w:hyperlink>
+        </w:p>
+        <w:p>
+          <w:pPr>
+            <w:pStyle w:val="TOC1"/>
+            <w:rPr>
+              <w:rFonts w:eastAsiaTheme="minorEastAsia"/>
+              <w:noProof/>
+            </w:rPr>
+          </w:pPr>
+          <w:hyperlink w:anchor="_Toc276309625" w:history="1">
+            <w:r>
+              <w:rPr>
+                <w:rStyle w:val="Hyperlink"/>
+                <w:noProof/>
+              </w:rPr>
+              <w:t>5.0</w:t>
+            </w:r>
+            <w:r>
+              <w:rPr>
+                <w:rFonts w:eastAsiaTheme="minorEastAsia"/>
+                <w:noProof/>
+              </w:rPr>
+              <w:tab/>
+            </w:r>
+            <w:r>
+              <w:rPr>
+                <w:rStyle w:val="Hyperlink"/>
+                <w:noProof/>
+              </w:rPr>
               <w:t>References</w:t>
             </w:r>
             <w:r>
@@ -991,7 +1386,7 @@
                 <w:noProof/>
                 <w:webHidden/>
               </w:rPr>
-              <w:instrText xml:space="preserve"> PAGEREF _Toc273870286 \h </w:instrText>
+              <w:instrText xml:space="preserve"> PAGEREF _Toc276309625 \h </w:instrText>
             </w:r>
             <w:r>
               <w:rPr>
@@ -1011,7 +1406,7 @@
                 <w:noProof/>
                 <w:webHidden/>
               </w:rPr>
-              <w:t>6</w:t>
+              <w:t>9</w:t>
             </w:r>
             <w:r>
               <w:rPr>
@@ -1421,16 +1816,856 @@
     </w:p>
     <w:p>
       <w:pPr>
-        <w:spacing w:line="360" w:lineRule="auto"/>
-        <w:rPr>
-          <w:rFonts w:asciiTheme="majorHAnsi" w:eastAsiaTheme="majorEastAsia" w:hAnsiTheme="majorHAnsi" w:cstheme="majorBidi"/>
-          <w:sz w:val="28"/>
-          <w:szCs w:val="28"/>
+        <w:pStyle w:val="SubHead"/>
+        <w:outlineLvl w:val="0"/>
+        <w:rPr>
+          <w:rFonts w:asciiTheme="majorHAnsi" w:hAnsiTheme="majorHAnsi" w:cs="Arial"/>
         </w:rPr>
       </w:pPr>
       <w:r>
         <w:fldChar w:fldCharType="end"/>
       </w:r>
+      <w:r>
+        <w:br w:type="page"/>
+      </w:r>
+      <w:bookmarkStart w:id="0" w:name="_Toc276309617"/>
+      <w:r>
+        <w:rPr>
+          <w:rFonts w:asciiTheme="majorHAnsi" w:hAnsiTheme="majorHAnsi" w:cs="Arial"/>
+        </w:rPr>
+        <w:lastRenderedPageBreak/>
+        <w:t>Revisions</w:t>
+      </w:r>
+      <w:bookmarkEnd w:id="0"/>
+    </w:p>
+    <w:p>
+      <w:r>
+        <w:t xml:space="preserve">The content of this document is wholly defined by the issue number and, where appropriate, the revision letter detailed below.  The document will be reproduced in its entirety when any change has been incorporated and approved. </w:t>
+      </w:r>
+    </w:p>
+    <w:tbl>
+      <w:tblPr>
+        <w:tblW w:w="8607" w:type="dxa"/>
+        <w:tblBorders>
+          <w:top w:val="single" w:sz="4" w:space="0" w:color="auto"/>
+          <w:left w:val="single" w:sz="4" w:space="0" w:color="auto"/>
+          <w:bottom w:val="single" w:sz="4" w:space="0" w:color="auto"/>
+          <w:right w:val="single" w:sz="4" w:space="0" w:color="auto"/>
+          <w:insideH w:val="single" w:sz="4" w:space="0" w:color="auto"/>
+          <w:insideV w:val="single" w:sz="4" w:space="0" w:color="auto"/>
+        </w:tblBorders>
+        <w:tblLayout w:type="fixed"/>
+        <w:tblCellMar>
+          <w:left w:w="0" w:type="dxa"/>
+          <w:right w:w="0" w:type="dxa"/>
+        </w:tblCellMar>
+        <w:tblLook w:val="0000"/>
+      </w:tblPr>
+      <w:tblGrid>
+        <w:gridCol w:w="948"/>
+        <w:gridCol w:w="9"/>
+        <w:gridCol w:w="1328"/>
+        <w:gridCol w:w="1282"/>
+        <w:gridCol w:w="3960"/>
+        <w:gridCol w:w="1080"/>
+      </w:tblGrid>
+      <w:tr>
+        <w:trPr>
+          <w:trHeight w:val="497"/>
+        </w:trPr>
+        <w:tc>
+          <w:tcPr>
+            <w:tcW w:w="948" w:type="dxa"/>
+            <w:tcMar>
+              <w:left w:w="57" w:type="dxa"/>
+              <w:right w:w="57" w:type="dxa"/>
+            </w:tcMar>
+          </w:tcPr>
+          <w:p>
+            <w:pPr>
+              <w:pStyle w:val="NoSpacing"/>
+            </w:pPr>
+            <w:r>
+              <w:t>Revision</w:t>
+            </w:r>
+          </w:p>
+        </w:tc>
+        <w:tc>
+          <w:tcPr>
+            <w:tcW w:w="1337" w:type="dxa"/>
+            <w:gridSpan w:val="2"/>
+            <w:tcMar>
+              <w:left w:w="57" w:type="dxa"/>
+              <w:right w:w="57" w:type="dxa"/>
+            </w:tcMar>
+          </w:tcPr>
+          <w:p>
+            <w:pPr>
+              <w:pStyle w:val="NoSpacing"/>
+            </w:pPr>
+            <w:r>
+              <w:t>Incorporated</w:t>
+            </w:r>
+          </w:p>
+          <w:p>
+            <w:pPr>
+              <w:pStyle w:val="NoSpacing"/>
+            </w:pPr>
+            <w:r>
+              <w:t>by</w:t>
+            </w:r>
+          </w:p>
+        </w:tc>
+        <w:tc>
+          <w:tcPr>
+            <w:tcW w:w="1282" w:type="dxa"/>
+            <w:tcMar>
+              <w:left w:w="57" w:type="dxa"/>
+              <w:right w:w="57" w:type="dxa"/>
+            </w:tcMar>
+          </w:tcPr>
+          <w:p>
+            <w:pPr>
+              <w:pStyle w:val="NoSpacing"/>
+            </w:pPr>
+            <w:r>
+              <w:t>Revision</w:t>
+            </w:r>
+          </w:p>
+          <w:p>
+            <w:pPr>
+              <w:pStyle w:val="NoSpacing"/>
+            </w:pPr>
+            <w:r>
+              <w:t>Date</w:t>
+            </w:r>
+          </w:p>
+        </w:tc>
+        <w:tc>
+          <w:tcPr>
+            <w:tcW w:w="3960" w:type="dxa"/>
+            <w:tcMar>
+              <w:left w:w="57" w:type="dxa"/>
+              <w:right w:w="57" w:type="dxa"/>
+            </w:tcMar>
+          </w:tcPr>
+          <w:p>
+            <w:pPr>
+              <w:pStyle w:val="NoSpacing"/>
+            </w:pPr>
+            <w:r>
+              <w:t>Description of Change</w:t>
+            </w:r>
+          </w:p>
+        </w:tc>
+        <w:tc>
+          <w:tcPr>
+            <w:tcW w:w="1080" w:type="dxa"/>
+            <w:tcMar>
+              <w:left w:w="57" w:type="dxa"/>
+              <w:right w:w="57" w:type="dxa"/>
+            </w:tcMar>
+          </w:tcPr>
+          <w:p>
+            <w:pPr>
+              <w:pStyle w:val="NoSpacing"/>
+            </w:pPr>
+            <w:r>
+              <w:t>CR(</w:t>
+            </w:r>
+            <w:proofErr w:type="spellStart"/>
+            <w:r>
+              <w:t>s</w:t>
+            </w:r>
+            <w:proofErr w:type="spellEnd"/>
+            <w:r>
+              <w:t>)</w:t>
+            </w:r>
+          </w:p>
+          <w:p>
+            <w:pPr>
+              <w:pStyle w:val="NoSpacing"/>
+            </w:pPr>
+            <w:r>
+              <w:t>Applied</w:t>
+            </w:r>
+          </w:p>
+        </w:tc>
+      </w:tr>
+      <w:tr>
+        <w:trPr>
+          <w:trHeight w:val="249"/>
+        </w:trPr>
+        <w:tc>
+          <w:tcPr>
+            <w:tcW w:w="948" w:type="dxa"/>
+            <w:tcMar>
+              <w:left w:w="57" w:type="dxa"/>
+              <w:right w:w="57" w:type="dxa"/>
+            </w:tcMar>
+          </w:tcPr>
+          <w:p>
+            <w:pPr>
+              <w:pStyle w:val="NoSpacing"/>
+            </w:pPr>
+            <w:r>
+              <w:t>-</w:t>
+            </w:r>
+          </w:p>
+        </w:tc>
+        <w:tc>
+          <w:tcPr>
+            <w:tcW w:w="1337" w:type="dxa"/>
+            <w:gridSpan w:val="2"/>
+            <w:tcMar>
+              <w:left w:w="57" w:type="dxa"/>
+              <w:right w:w="57" w:type="dxa"/>
+            </w:tcMar>
+          </w:tcPr>
+          <w:p>
+            <w:pPr>
+              <w:pStyle w:val="NoSpacing"/>
+            </w:pPr>
+            <w:r>
+              <w:t>Sean Winfree</w:t>
+            </w:r>
+          </w:p>
+        </w:tc>
+        <w:tc>
+          <w:tcPr>
+            <w:tcW w:w="1282" w:type="dxa"/>
+            <w:noWrap/>
+            <w:tcMar>
+              <w:left w:w="57" w:type="dxa"/>
+              <w:right w:w="57" w:type="dxa"/>
+            </w:tcMar>
+          </w:tcPr>
+          <w:p>
+            <w:pPr>
+              <w:pStyle w:val="NoSpacing"/>
+            </w:pPr>
+            <w:r>
+              <w:t>9/10/2010</w:t>
+            </w:r>
+          </w:p>
+        </w:tc>
+        <w:tc>
+          <w:tcPr>
+            <w:tcW w:w="3960" w:type="dxa"/>
+            <w:tcMar>
+              <w:left w:w="57" w:type="dxa"/>
+              <w:right w:w="57" w:type="dxa"/>
+            </w:tcMar>
+          </w:tcPr>
+          <w:p>
+            <w:pPr>
+              <w:pStyle w:val="NoSpacing"/>
+            </w:pPr>
+          </w:p>
+        </w:tc>
+        <w:tc>
+          <w:tcPr>
+            <w:tcW w:w="1080" w:type="dxa"/>
+            <w:tcMar>
+              <w:left w:w="57" w:type="dxa"/>
+              <w:right w:w="57" w:type="dxa"/>
+            </w:tcMar>
+          </w:tcPr>
+          <w:p>
+            <w:pPr>
+              <w:pStyle w:val="NoSpacing"/>
+            </w:pPr>
+          </w:p>
+        </w:tc>
+      </w:tr>
+      <w:tr>
+        <w:trPr>
+          <w:trHeight w:val="249"/>
+        </w:trPr>
+        <w:tc>
+          <w:tcPr>
+            <w:tcW w:w="957" w:type="dxa"/>
+            <w:gridSpan w:val="2"/>
+            <w:tcMar>
+              <w:left w:w="57" w:type="dxa"/>
+              <w:right w:w="57" w:type="dxa"/>
+            </w:tcMar>
+          </w:tcPr>
+          <w:p>
+            <w:pPr>
+              <w:pStyle w:val="NoSpacing"/>
+            </w:pPr>
+            <w:r>
+              <w:t>1</w:t>
+            </w:r>
+          </w:p>
+        </w:tc>
+        <w:tc>
+          <w:tcPr>
+            <w:tcW w:w="1328" w:type="dxa"/>
+            <w:tcMar>
+              <w:left w:w="57" w:type="dxa"/>
+              <w:right w:w="57" w:type="dxa"/>
+            </w:tcMar>
+          </w:tcPr>
+          <w:p>
+            <w:pPr>
+              <w:pStyle w:val="NoSpacing"/>
+            </w:pPr>
+            <w:r>
+              <w:t>Sean Winfree</w:t>
+            </w:r>
+          </w:p>
+        </w:tc>
+        <w:tc>
+          <w:tcPr>
+            <w:tcW w:w="1282" w:type="dxa"/>
+            <w:noWrap/>
+            <w:tcMar>
+              <w:left w:w="57" w:type="dxa"/>
+              <w:right w:w="57" w:type="dxa"/>
+            </w:tcMar>
+          </w:tcPr>
+          <w:p>
+            <w:pPr>
+              <w:pStyle w:val="NoSpacing"/>
+            </w:pPr>
+            <w:r>
+              <w:t>9/</w:t>
+            </w:r>
+            <w:r>
+              <w:t>2</w:t>
+            </w:r>
+            <w:r>
+              <w:t>0/2010</w:t>
+            </w:r>
+          </w:p>
+        </w:tc>
+        <w:tc>
+          <w:tcPr>
+            <w:tcW w:w="3960" w:type="dxa"/>
+            <w:tcMar>
+              <w:left w:w="57" w:type="dxa"/>
+              <w:right w:w="57" w:type="dxa"/>
+            </w:tcMar>
+          </w:tcPr>
+          <w:p>
+            <w:pPr>
+              <w:pStyle w:val="NoSpacing"/>
+            </w:pPr>
+            <w:r>
+              <w:t>Added Functional Flow Block Diagram</w:t>
+            </w:r>
+          </w:p>
+        </w:tc>
+        <w:tc>
+          <w:tcPr>
+            <w:tcW w:w="1080" w:type="dxa"/>
+            <w:tcMar>
+              <w:left w:w="57" w:type="dxa"/>
+              <w:right w:w="57" w:type="dxa"/>
+            </w:tcMar>
+          </w:tcPr>
+          <w:p>
+            <w:pPr>
+              <w:pStyle w:val="NoSpacing"/>
+            </w:pPr>
+          </w:p>
+        </w:tc>
+      </w:tr>
+      <w:tr>
+        <w:trPr>
+          <w:trHeight w:val="249"/>
+        </w:trPr>
+        <w:tc>
+          <w:tcPr>
+            <w:tcW w:w="948" w:type="dxa"/>
+            <w:tcMar>
+              <w:left w:w="57" w:type="dxa"/>
+              <w:right w:w="57" w:type="dxa"/>
+            </w:tcMar>
+          </w:tcPr>
+          <w:p>
+            <w:pPr>
+              <w:pStyle w:val="NoSpacing"/>
+            </w:pPr>
+            <w:r>
+              <w:t>2</w:t>
+            </w:r>
+          </w:p>
+        </w:tc>
+        <w:tc>
+          <w:tcPr>
+            <w:tcW w:w="1337" w:type="dxa"/>
+            <w:gridSpan w:val="2"/>
+            <w:tcMar>
+              <w:left w:w="57" w:type="dxa"/>
+              <w:right w:w="57" w:type="dxa"/>
+            </w:tcMar>
+          </w:tcPr>
+          <w:p>
+            <w:pPr>
+              <w:pStyle w:val="NoSpacing"/>
+            </w:pPr>
+          </w:p>
+        </w:tc>
+        <w:tc>
+          <w:tcPr>
+            <w:tcW w:w="1282" w:type="dxa"/>
+            <w:noWrap/>
+            <w:tcMar>
+              <w:left w:w="57" w:type="dxa"/>
+              <w:right w:w="57" w:type="dxa"/>
+            </w:tcMar>
+          </w:tcPr>
+          <w:p>
+            <w:pPr>
+              <w:pStyle w:val="NoSpacing"/>
+            </w:pPr>
+          </w:p>
+        </w:tc>
+        <w:tc>
+          <w:tcPr>
+            <w:tcW w:w="3960" w:type="dxa"/>
+            <w:tcMar>
+              <w:left w:w="57" w:type="dxa"/>
+              <w:right w:w="57" w:type="dxa"/>
+            </w:tcMar>
+          </w:tcPr>
+          <w:p>
+            <w:pPr>
+              <w:pStyle w:val="NoSpacing"/>
+            </w:pPr>
+          </w:p>
+        </w:tc>
+        <w:tc>
+          <w:tcPr>
+            <w:tcW w:w="1080" w:type="dxa"/>
+            <w:tcMar>
+              <w:left w:w="57" w:type="dxa"/>
+              <w:right w:w="57" w:type="dxa"/>
+            </w:tcMar>
+          </w:tcPr>
+          <w:p>
+            <w:pPr>
+              <w:pStyle w:val="NoSpacing"/>
+            </w:pPr>
+          </w:p>
+        </w:tc>
+      </w:tr>
+      <w:tr>
+        <w:trPr>
+          <w:trHeight w:val="249"/>
+        </w:trPr>
+        <w:tc>
+          <w:tcPr>
+            <w:tcW w:w="948" w:type="dxa"/>
+            <w:tcMar>
+              <w:left w:w="57" w:type="dxa"/>
+              <w:right w:w="57" w:type="dxa"/>
+            </w:tcMar>
+          </w:tcPr>
+          <w:p>
+            <w:pPr>
+              <w:pStyle w:val="NoSpacing"/>
+            </w:pPr>
+          </w:p>
+        </w:tc>
+        <w:tc>
+          <w:tcPr>
+            <w:tcW w:w="1337" w:type="dxa"/>
+            <w:gridSpan w:val="2"/>
+            <w:tcMar>
+              <w:left w:w="57" w:type="dxa"/>
+              <w:right w:w="57" w:type="dxa"/>
+            </w:tcMar>
+          </w:tcPr>
+          <w:p>
+            <w:pPr>
+              <w:pStyle w:val="NoSpacing"/>
+            </w:pPr>
+          </w:p>
+        </w:tc>
+        <w:tc>
+          <w:tcPr>
+            <w:tcW w:w="1282" w:type="dxa"/>
+            <w:noWrap/>
+            <w:tcMar>
+              <w:left w:w="57" w:type="dxa"/>
+              <w:right w:w="57" w:type="dxa"/>
+            </w:tcMar>
+          </w:tcPr>
+          <w:p>
+            <w:pPr>
+              <w:pStyle w:val="NoSpacing"/>
+            </w:pPr>
+          </w:p>
+        </w:tc>
+        <w:tc>
+          <w:tcPr>
+            <w:tcW w:w="3960" w:type="dxa"/>
+            <w:tcMar>
+              <w:left w:w="57" w:type="dxa"/>
+              <w:right w:w="57" w:type="dxa"/>
+            </w:tcMar>
+          </w:tcPr>
+          <w:p>
+            <w:pPr>
+              <w:pStyle w:val="NoSpacing"/>
+            </w:pPr>
+          </w:p>
+        </w:tc>
+        <w:tc>
+          <w:tcPr>
+            <w:tcW w:w="1080" w:type="dxa"/>
+            <w:tcMar>
+              <w:left w:w="57" w:type="dxa"/>
+              <w:right w:w="57" w:type="dxa"/>
+            </w:tcMar>
+          </w:tcPr>
+          <w:p>
+            <w:pPr>
+              <w:pStyle w:val="NoSpacing"/>
+            </w:pPr>
+          </w:p>
+        </w:tc>
+      </w:tr>
+      <w:tr>
+        <w:trPr>
+          <w:trHeight w:val="249"/>
+        </w:trPr>
+        <w:tc>
+          <w:tcPr>
+            <w:tcW w:w="948" w:type="dxa"/>
+            <w:tcMar>
+              <w:left w:w="57" w:type="dxa"/>
+              <w:right w:w="57" w:type="dxa"/>
+            </w:tcMar>
+          </w:tcPr>
+          <w:p>
+            <w:pPr>
+              <w:pStyle w:val="NoSpacing"/>
+            </w:pPr>
+          </w:p>
+        </w:tc>
+        <w:tc>
+          <w:tcPr>
+            <w:tcW w:w="1337" w:type="dxa"/>
+            <w:gridSpan w:val="2"/>
+            <w:tcMar>
+              <w:left w:w="57" w:type="dxa"/>
+              <w:right w:w="57" w:type="dxa"/>
+            </w:tcMar>
+          </w:tcPr>
+          <w:p>
+            <w:pPr>
+              <w:pStyle w:val="NoSpacing"/>
+            </w:pPr>
+          </w:p>
+        </w:tc>
+        <w:tc>
+          <w:tcPr>
+            <w:tcW w:w="1282" w:type="dxa"/>
+            <w:noWrap/>
+            <w:tcMar>
+              <w:left w:w="57" w:type="dxa"/>
+              <w:right w:w="57" w:type="dxa"/>
+            </w:tcMar>
+          </w:tcPr>
+          <w:p>
+            <w:pPr>
+              <w:pStyle w:val="NoSpacing"/>
+            </w:pPr>
+          </w:p>
+        </w:tc>
+        <w:tc>
+          <w:tcPr>
+            <w:tcW w:w="3960" w:type="dxa"/>
+            <w:tcMar>
+              <w:left w:w="57" w:type="dxa"/>
+              <w:right w:w="57" w:type="dxa"/>
+            </w:tcMar>
+          </w:tcPr>
+          <w:p>
+            <w:pPr>
+              <w:pStyle w:val="NoSpacing"/>
+            </w:pPr>
+          </w:p>
+        </w:tc>
+        <w:tc>
+          <w:tcPr>
+            <w:tcW w:w="1080" w:type="dxa"/>
+            <w:tcMar>
+              <w:left w:w="57" w:type="dxa"/>
+              <w:right w:w="57" w:type="dxa"/>
+            </w:tcMar>
+          </w:tcPr>
+          <w:p>
+            <w:pPr>
+              <w:pStyle w:val="NoSpacing"/>
+            </w:pPr>
+          </w:p>
+        </w:tc>
+      </w:tr>
+      <w:tr>
+        <w:trPr>
+          <w:trHeight w:val="249"/>
+        </w:trPr>
+        <w:tc>
+          <w:tcPr>
+            <w:tcW w:w="948" w:type="dxa"/>
+            <w:tcMar>
+              <w:left w:w="57" w:type="dxa"/>
+              <w:right w:w="57" w:type="dxa"/>
+            </w:tcMar>
+          </w:tcPr>
+          <w:p>
+            <w:pPr>
+              <w:pStyle w:val="NoSpacing"/>
+            </w:pPr>
+          </w:p>
+        </w:tc>
+        <w:tc>
+          <w:tcPr>
+            <w:tcW w:w="1337" w:type="dxa"/>
+            <w:gridSpan w:val="2"/>
+            <w:tcMar>
+              <w:left w:w="57" w:type="dxa"/>
+              <w:right w:w="57" w:type="dxa"/>
+            </w:tcMar>
+          </w:tcPr>
+          <w:p>
+            <w:pPr>
+              <w:pStyle w:val="NoSpacing"/>
+            </w:pPr>
+          </w:p>
+        </w:tc>
+        <w:tc>
+          <w:tcPr>
+            <w:tcW w:w="1282" w:type="dxa"/>
+            <w:noWrap/>
+            <w:tcMar>
+              <w:left w:w="57" w:type="dxa"/>
+              <w:right w:w="57" w:type="dxa"/>
+            </w:tcMar>
+          </w:tcPr>
+          <w:p>
+            <w:pPr>
+              <w:pStyle w:val="NoSpacing"/>
+            </w:pPr>
+          </w:p>
+        </w:tc>
+        <w:tc>
+          <w:tcPr>
+            <w:tcW w:w="3960" w:type="dxa"/>
+            <w:tcMar>
+              <w:left w:w="57" w:type="dxa"/>
+              <w:right w:w="57" w:type="dxa"/>
+            </w:tcMar>
+          </w:tcPr>
+          <w:p>
+            <w:pPr>
+              <w:pStyle w:val="NoSpacing"/>
+            </w:pPr>
+          </w:p>
+        </w:tc>
+        <w:tc>
+          <w:tcPr>
+            <w:tcW w:w="1080" w:type="dxa"/>
+            <w:tcMar>
+              <w:left w:w="57" w:type="dxa"/>
+              <w:right w:w="57" w:type="dxa"/>
+            </w:tcMar>
+          </w:tcPr>
+          <w:p>
+            <w:pPr>
+              <w:pStyle w:val="NoSpacing"/>
+            </w:pPr>
+          </w:p>
+        </w:tc>
+      </w:tr>
+      <w:tr>
+        <w:trPr>
+          <w:trHeight w:val="249"/>
+        </w:trPr>
+        <w:tc>
+          <w:tcPr>
+            <w:tcW w:w="948" w:type="dxa"/>
+            <w:tcMar>
+              <w:left w:w="57" w:type="dxa"/>
+              <w:right w:w="57" w:type="dxa"/>
+            </w:tcMar>
+          </w:tcPr>
+          <w:p>
+            <w:pPr>
+              <w:pStyle w:val="NoSpacing"/>
+            </w:pPr>
+          </w:p>
+        </w:tc>
+        <w:tc>
+          <w:tcPr>
+            <w:tcW w:w="1337" w:type="dxa"/>
+            <w:gridSpan w:val="2"/>
+            <w:tcMar>
+              <w:left w:w="57" w:type="dxa"/>
+              <w:right w:w="57" w:type="dxa"/>
+            </w:tcMar>
+          </w:tcPr>
+          <w:p>
+            <w:pPr>
+              <w:pStyle w:val="NoSpacing"/>
+            </w:pPr>
+          </w:p>
+        </w:tc>
+        <w:tc>
+          <w:tcPr>
+            <w:tcW w:w="1282" w:type="dxa"/>
+            <w:noWrap/>
+            <w:tcMar>
+              <w:left w:w="57" w:type="dxa"/>
+              <w:right w:w="57" w:type="dxa"/>
+            </w:tcMar>
+          </w:tcPr>
+          <w:p>
+            <w:pPr>
+              <w:pStyle w:val="NoSpacing"/>
+            </w:pPr>
+          </w:p>
+        </w:tc>
+        <w:tc>
+          <w:tcPr>
+            <w:tcW w:w="3960" w:type="dxa"/>
+            <w:tcMar>
+              <w:left w:w="57" w:type="dxa"/>
+              <w:right w:w="57" w:type="dxa"/>
+            </w:tcMar>
+          </w:tcPr>
+          <w:p>
+            <w:pPr>
+              <w:pStyle w:val="NoSpacing"/>
+            </w:pPr>
+          </w:p>
+        </w:tc>
+        <w:tc>
+          <w:tcPr>
+            <w:tcW w:w="1080" w:type="dxa"/>
+            <w:tcMar>
+              <w:left w:w="57" w:type="dxa"/>
+              <w:right w:w="57" w:type="dxa"/>
+            </w:tcMar>
+          </w:tcPr>
+          <w:p>
+            <w:pPr>
+              <w:pStyle w:val="NoSpacing"/>
+            </w:pPr>
+          </w:p>
+        </w:tc>
+      </w:tr>
+    </w:tbl>
+    <w:p>
+      <w:pPr>
+        <w:autoSpaceDE w:val="0"/>
+        <w:autoSpaceDN w:val="0"/>
+        <w:adjustRightInd w:val="0"/>
+        <w:rPr>
+          <w:color w:val="000000"/>
+        </w:rPr>
+      </w:pPr>
+    </w:p>
+    <w:p/>
+    <w:p>
+      <w:pPr>
+        <w:pStyle w:val="NoSpacing"/>
+        <w:rPr>
+          <w:b/>
+        </w:rPr>
+      </w:pPr>
+      <w:bookmarkStart w:id="1" w:name="_Toc70214689"/>
+      <w:bookmarkStart w:id="2" w:name="_Toc70925659"/>
+      <w:r>
+        <w:rPr>
+          <w:b/>
+        </w:rPr>
+        <w:t>Authorization Notification</w:t>
+      </w:r>
+      <w:bookmarkEnd w:id="1"/>
+      <w:bookmarkEnd w:id="2"/>
+    </w:p>
+    <w:p>
+      <w:pPr>
+        <w:pStyle w:val="NoSpacing"/>
+      </w:pPr>
+    </w:p>
+    <w:p>
+      <w:pPr>
+        <w:pStyle w:val="NoSpacing"/>
+      </w:pPr>
+    </w:p>
+    <w:p>
+      <w:pPr>
+        <w:pStyle w:val="NoSpacing"/>
+      </w:pPr>
+      <w:bookmarkStart w:id="3" w:name="_Toc70214690"/>
+      <w:bookmarkStart w:id="4" w:name="_Toc70925660"/>
+      <w:r>
+        <w:t xml:space="preserve">Prepared by: </w:t>
+      </w:r>
+      <w:r>
+        <w:tab/>
+      </w:r>
+      <w:r>
+        <w:t>Sean Winfree, Chief Engineer</w:t>
+      </w:r>
+    </w:p>
+    <w:bookmarkEnd w:id="3"/>
+    <w:bookmarkEnd w:id="4"/>
+    <w:p>
+      <w:pPr>
+        <w:pStyle w:val="NoSpacing"/>
+        <w:ind w:left="720" w:firstLine="720"/>
+      </w:pPr>
+      <w:r>
+        <w:t>ASCEND;</w:t>
+      </w:r>
+    </w:p>
+    <w:p>
+      <w:pPr>
+        <w:pStyle w:val="NoSpacing"/>
+      </w:pPr>
+    </w:p>
+    <w:p>
+      <w:pPr>
+        <w:pStyle w:val="NoSpacing"/>
+      </w:pPr>
+    </w:p>
+    <w:p>
+      <w:pPr>
+        <w:pStyle w:val="NoSpacing"/>
+      </w:pPr>
+      <w:bookmarkStart w:id="5" w:name="_Toc70214692"/>
+      <w:bookmarkStart w:id="6" w:name="_Toc70925662"/>
+      <w:r>
+        <w:t xml:space="preserve">Approved by: </w:t>
+      </w:r>
+      <w:r>
+        <w:tab/>
+      </w:r>
+      <w:r>
+        <w:t>Sean Winfree, Chief Engineer</w:t>
+      </w:r>
+    </w:p>
+    <w:bookmarkEnd w:id="5"/>
+    <w:bookmarkEnd w:id="6"/>
+    <w:p>
+      <w:pPr>
+        <w:pStyle w:val="NoSpacing"/>
+        <w:ind w:left="720" w:firstLine="720"/>
+      </w:pPr>
+      <w:r>
+        <w:t>ASCEND</w:t>
+      </w:r>
+    </w:p>
+    <w:p>
       <w:r>
         <w:br w:type="page"/>
       </w:r>
@@ -1443,12 +2678,12 @@
           <w:numId w:val="3"/>
         </w:numPr>
       </w:pPr>
-      <w:bookmarkStart w:id="0" w:name="_Toc273870283"/>
+      <w:bookmarkStart w:id="7" w:name="_Toc276309618"/>
       <w:r>
         <w:lastRenderedPageBreak/>
         <w:t>Introduction</w:t>
       </w:r>
-      <w:bookmarkEnd w:id="0"/>
+      <w:bookmarkEnd w:id="7"/>
     </w:p>
     <w:p>
       <w:r>
@@ -1581,11 +2816,11 @@
           <w:numId w:val="3"/>
         </w:numPr>
       </w:pPr>
-      <w:bookmarkStart w:id="1" w:name="_Toc273870284"/>
+      <w:bookmarkStart w:id="8" w:name="_Toc276309619"/>
       <w:r>
         <w:t>Morse Code Timing</w:t>
       </w:r>
-      <w:bookmarkEnd w:id="1"/>
+      <w:bookmarkEnd w:id="8"/>
     </w:p>
     <w:p>
       <w:r>
@@ -1616,7 +2851,7 @@
             <v:imagedata r:id="rId9" o:title=""/>
             <w10:wrap type="square"/>
           </v:shape>
-          <o:OLEObject Type="Embed" ProgID="Visio.Drawing.11" ShapeID="_x0000_s1028" DrawAspect="Content" ObjectID="_1348839135" r:id="rId10"/>
+          <o:OLEObject Type="Embed" ProgID="Visio.Drawing.11" ShapeID="_x0000_s1028" DrawAspect="Content" ObjectID="_1350054238" r:id="rId10"/>
         </w:pict>
       </w:r>
       <w:r>
@@ -1762,11 +2997,17 @@
       </w:r>
       <w:proofErr w:type="spellEnd"/>
       <w:r>
-        <w:t xml:space="preserve">) where characters may be separated by recognizing a between-word space (of length three </w:t>
+        <w:t xml:space="preserve">) where characters may be separated by recognizing a between-word space (of length </w:t>
+      </w:r>
+      <w:r>
+        <w:t>seven</w:t>
+      </w:r>
+      <w:r>
+        <w:t xml:space="preserve"> </w:t>
       </w:r>
       <w:proofErr w:type="spellStart"/>
       <w:r>
-        <w:t>dahs</w:t>
+        <w:t>dits</w:t>
       </w:r>
       <w:proofErr w:type="spellEnd"/>
       <w:r>
@@ -1794,7 +3035,7 @@
                       <w:noProof/>
                     </w:rPr>
                   </w:pPr>
-                  <w:bookmarkStart w:id="2" w:name="_Toc273870202"/>
+                  <w:bookmarkStart w:id="9" w:name="_Toc273870202"/>
                   <w:r>
                     <w:t xml:space="preserve">Figure </w:t>
                   </w:r>
@@ -1831,7 +3072,7 @@
                     </w:rPr>
                     <w:t>Relative Timing</w:t>
                   </w:r>
-                  <w:bookmarkEnd w:id="2"/>
+                  <w:bookmarkEnd w:id="9"/>
                 </w:p>
               </w:txbxContent>
             </v:textbox>
@@ -1840,7 +3081,13 @@
         </w:pict>
       </w:r>
       <w:r>
-        <w:t xml:space="preserve">For example, a speed of 10WPM has </w:t>
+        <w:t>For example, a speed of 1</w:t>
+      </w:r>
+      <w:r>
+        <w:t>2</w:t>
+      </w:r>
+      <w:r>
+        <w:t xml:space="preserve">WPM has </w:t>
       </w:r>
       <w:proofErr w:type="gramStart"/>
       <w:r>
@@ -1948,10 +3195,10 @@
       </w:pPr>
       <w:r>
         <w:object w:dxaOrig="9145" w:dyaOrig="1812">
-          <v:shape id="_x0000_i1026" type="#_x0000_t75" style="width:456.95pt;height:90.55pt" o:ole="">
+          <v:shape id="_x0000_i1026" type="#_x0000_t75" style="width:456.6pt;height:90.45pt" o:ole="">
             <v:imagedata r:id="rId11" o:title=""/>
           </v:shape>
-          <o:OLEObject Type="Embed" ProgID="Visio.Drawing.11" ShapeID="_x0000_i1026" DrawAspect="Content" ObjectID="_1348839133" r:id="rId12"/>
+          <o:OLEObject Type="Embed" ProgID="Visio.Drawing.11" ShapeID="_x0000_i1026" DrawAspect="Content" ObjectID="_1350054236" r:id="rId12"/>
         </w:object>
       </w:r>
     </w:p>
@@ -1959,8 +3206,8 @@
       <w:pPr>
         <w:pStyle w:val="Caption"/>
       </w:pPr>
-      <w:bookmarkStart w:id="3" w:name="_Ref272774873"/>
-      <w:bookmarkStart w:id="4" w:name="_Toc273870203"/>
+      <w:bookmarkStart w:id="10" w:name="_Ref272774873"/>
+      <w:bookmarkStart w:id="11" w:name="_Toc273870203"/>
       <w:r>
         <w:t xml:space="preserve">Figure </w:t>
       </w:r>
@@ -1972,11 +3219,11 @@
           <w:t>2</w:t>
         </w:r>
       </w:fldSimple>
-      <w:bookmarkEnd w:id="3"/>
+      <w:bookmarkEnd w:id="10"/>
       <w:r>
         <w:t>: Character and Word Relative Spacing</w:t>
       </w:r>
-      <w:bookmarkEnd w:id="4"/>
+      <w:bookmarkEnd w:id="11"/>
     </w:p>
     <w:p>
       <w:pPr>
@@ -1993,9 +3240,11 @@
           <w:numId w:val="3"/>
         </w:numPr>
       </w:pPr>
+      <w:bookmarkStart w:id="12" w:name="_Toc276309620"/>
       <w:r>
         <w:t>Morse Encoding</w:t>
       </w:r>
+      <w:bookmarkEnd w:id="12"/>
     </w:p>
     <w:p>
       <w:r>
@@ -2125,8 +3374,8 @@
       <w:pPr>
         <w:pStyle w:val="Caption"/>
       </w:pPr>
-      <w:bookmarkStart w:id="5" w:name="_Ref273875543"/>
-      <w:bookmarkStart w:id="6" w:name="_Toc273870204"/>
+      <w:bookmarkStart w:id="13" w:name="_Ref273875543"/>
+      <w:bookmarkStart w:id="14" w:name="_Toc273870204"/>
       <w:r>
         <w:t xml:space="preserve">Figure </w:t>
       </w:r>
@@ -2138,7 +3387,7 @@
           <w:t>3</w:t>
         </w:r>
       </w:fldSimple>
-      <w:bookmarkEnd w:id="5"/>
+      <w:bookmarkEnd w:id="13"/>
       <w:r>
         <w:t xml:space="preserve">: Morse </w:t>
       </w:r>
@@ -2150,7 +3399,7 @@
       <w:r>
         <w:t xml:space="preserve"> Time Domain</w:t>
       </w:r>
-      <w:bookmarkEnd w:id="6"/>
+      <w:bookmarkEnd w:id="14"/>
     </w:p>
     <w:p>
       <w:pPr>
@@ -2233,7 +3482,7 @@
           <w:noProof/>
         </w:rPr>
       </w:pPr>
-      <w:bookmarkStart w:id="7" w:name="_Toc273870205"/>
+      <w:bookmarkStart w:id="15" w:name="_Toc273870205"/>
       <w:r>
         <w:t xml:space="preserve">Figure </w:t>
       </w:r>
@@ -2268,7 +3517,7 @@
         </w:rPr>
         <w:t>dB)</w:t>
       </w:r>
-      <w:bookmarkEnd w:id="7"/>
+      <w:bookmarkEnd w:id="15"/>
     </w:p>
     <w:p>
       <w:pPr>
@@ -2292,10 +3541,12 @@
           <w:numId w:val="3"/>
         </w:numPr>
       </w:pPr>
+      <w:bookmarkStart w:id="16" w:name="_Toc276309621"/>
       <w:r>
         <w:lastRenderedPageBreak/>
         <w:t>Morse Decoding</w:t>
       </w:r>
+      <w:bookmarkEnd w:id="16"/>
     </w:p>
     <w:p>
       <w:r>
@@ -2426,10 +3677,10 @@
       </w:pPr>
       <w:r>
         <w:object w:dxaOrig="9259" w:dyaOrig="5347">
-          <v:shape id="_x0000_i1027" type="#_x0000_t75" style="width:462.65pt;height:267.35pt" o:ole="">
+          <v:shape id="_x0000_i1027" type="#_x0000_t75" style="width:462.75pt;height:266.95pt" o:ole="">
             <v:imagedata r:id="rId15" o:title=""/>
           </v:shape>
-          <o:OLEObject Type="Embed" ProgID="Visio.Drawing.11" ShapeID="_x0000_i1027" DrawAspect="Content" ObjectID="_1348839134" r:id="rId16"/>
+          <o:OLEObject Type="Embed" ProgID="Visio.Drawing.11" ShapeID="_x0000_i1027" DrawAspect="Content" ObjectID="_1350054237" r:id="rId16"/>
         </w:object>
       </w:r>
     </w:p>
@@ -2437,8 +3688,8 @@
       <w:pPr>
         <w:pStyle w:val="Caption"/>
       </w:pPr>
-      <w:bookmarkStart w:id="8" w:name="_Ref274920374"/>
-      <w:bookmarkStart w:id="9" w:name="_Ref274920369"/>
+      <w:bookmarkStart w:id="17" w:name="_Ref274920374"/>
+      <w:bookmarkStart w:id="18" w:name="_Ref274920369"/>
       <w:r>
         <w:t xml:space="preserve">Figure </w:t>
       </w:r>
@@ -2450,26 +3701,49 @@
           <w:t>5</w:t>
         </w:r>
       </w:fldSimple>
-      <w:bookmarkEnd w:id="8"/>
+      <w:bookmarkEnd w:id="17"/>
       <w:r>
         <w:t>: Morse Decoder - Signal Processing</w:t>
       </w:r>
-      <w:bookmarkEnd w:id="9"/>
+      <w:bookmarkEnd w:id="18"/>
+    </w:p>
+    <w:p>
+      <w:pPr>
+        <w:rPr>
+          <w:rFonts w:asciiTheme="majorHAnsi" w:eastAsiaTheme="majorEastAsia" w:hAnsiTheme="majorHAnsi" w:cstheme="majorBidi"/>
+          <w:b/>
+          <w:bCs/>
+          <w:sz w:val="24"/>
+          <w:szCs w:val="28"/>
+        </w:rPr>
+      </w:pPr>
+      <w:bookmarkStart w:id="19" w:name="_Toc276309622"/>
+      <w:r>
+        <w:br w:type="page"/>
+      </w:r>
     </w:p>
     <w:p>
       <w:pPr>
         <w:pStyle w:val="Heading2Black"/>
       </w:pPr>
       <w:r>
-        <w:t>Hilbert Transform</w:t>
-      </w:r>
+        <w:lastRenderedPageBreak/>
+        <w:t>Frequency Shift</w:t>
+      </w:r>
+      <w:r>
+        <w:t xml:space="preserve"> Transform</w:t>
+      </w:r>
+      <w:bookmarkEnd w:id="19"/>
     </w:p>
     <w:p>
       <w:r>
         <w:t xml:space="preserve">The </w:t>
       </w:r>
       <w:r>
-        <w:t>Hilbert Transform shifts the sampled signal x[</w:t>
+        <w:t>frequency shift applied to</w:t>
+      </w:r>
+      <w:r>
+        <w:t xml:space="preserve"> the sampled signal x[</w:t>
       </w:r>
       <w:proofErr w:type="spellStart"/>
       <w:r>
@@ -2477,77 +3751,87 @@
       </w:r>
       <w:proofErr w:type="spellEnd"/>
       <w:r>
-        <w:t>] frequency spectrum from the frequency of the signal to baseband (DC). The DC noise band is then shifted by the same amount. The shift enables the use of simple low pass filters rather then passband filters.</w:t>
-      </w:r>
-    </w:p>
-    <w:p>
-      <w:pPr>
-        <w:pStyle w:val="Heading2Black"/>
-      </w:pPr>
-      <w:r>
-        <w:t>Filtering</w:t>
-      </w:r>
-    </w:p>
-    <w:p>
-      <w:r>
-        <w:t xml:space="preserve">The real and imaginary </w:t>
-      </w:r>
-      <w:r>
-        <w:t>signals are</w:t>
-      </w:r>
-      <w:r>
-        <w:t xml:space="preserve"> filtered with </w:t>
-      </w:r>
-      <w:proofErr w:type="gramStart"/>
-      <w:r>
-        <w:t>Identical</w:t>
-      </w:r>
-      <w:proofErr w:type="gramEnd"/>
-      <w:r>
-        <w:t xml:space="preserve"> low pass FIR filters</w:t>
-      </w:r>
-      <w:r>
-        <w:t>.</w:t>
-      </w:r>
-    </w:p>
-    <w:p>
-      <w:pPr>
-        <w:pStyle w:val="Heading2Black"/>
-      </w:pPr>
-      <w:r>
-        <w:t>Filtering</w:t>
-      </w:r>
-    </w:p>
-    <w:p/>
-    <w:p>
-      <w:pPr>
+        <w:t>]</w:t>
+      </w:r>
+      <w:r>
+        <w:t>, shifts the</w:t>
+      </w:r>
+      <w:r>
+        <w:t xml:space="preserve"> frequency spectrum </w:t>
+      </w:r>
+      <w:r>
+        <w:t xml:space="preserve">by the frequency of the desired CW signal.  </w:t>
+      </w:r>
+      <w:r>
+        <w:t>Essentially the</w:t>
+      </w:r>
+      <w:r>
+        <w:t xml:space="preserve"> frequency of the signal</w:t>
+      </w:r>
+      <w:r>
+        <w:t xml:space="preserve"> is shifted</w:t>
+      </w:r>
+      <w:r>
+        <w:t xml:space="preserve"> to baseband (DC). The DC noise band is then shifted by the same amount. The shift enables the use of simple low pass filters rather then </w:t>
+      </w:r>
+      <w:r>
+        <w:t>pass-band</w:t>
+      </w:r>
+      <w:r>
+        <w:t xml:space="preserve"> filters.</w:t>
+      </w:r>
+    </w:p>
+    <w:p>
+      <w:r>
+        <w:fldChar w:fldCharType="begin"/>
+      </w:r>
+      <w:r>
+        <w:instrText xml:space="preserve"> REF _Ref276309806 \h </w:instrText>
+      </w:r>
+      <w:r>
+        <w:fldChar w:fldCharType="separate"/>
+      </w:r>
+      <w:r>
+        <w:t xml:space="preserve">Figure </w:t>
+      </w:r>
+      <w:r>
         <w:rPr>
           <w:noProof/>
         </w:rPr>
+        <w:t>6</w:t>
+      </w:r>
+      <w:r>
+        <w:t>: Frequency Effects of Algorithm</w:t>
+      </w:r>
+      <w:r>
+        <w:fldChar w:fldCharType="end"/>
+      </w:r>
+      <w:r>
+        <w:t xml:space="preserve"> details the original Morse Code CW frequency response, the response after the frequency shift, and then the response after the low pass filter.</w:t>
+      </w:r>
+      <w:r>
+        <w:t xml:space="preserve"> Note that both the negative frequency band and the DC noise are removed from the signal</w:t>
+      </w:r>
+      <w:r>
+        <w:t xml:space="preserve"> after the filtering</w:t>
+      </w:r>
+      <w:r>
+        <w:t xml:space="preserve">. </w:t>
+      </w:r>
+    </w:p>
+    <w:p>
+      <w:pPr>
+        <w:keepNext/>
       </w:pPr>
       <w:r>
         <w:rPr>
           <w:noProof/>
         </w:rPr>
-        <w:br w:type="page"/>
-      </w:r>
-    </w:p>
-    <w:p>
-      <w:pPr>
-        <w:keepNext/>
-      </w:pPr>
-      <w:r>
-        <w:rPr>
-          <w:rFonts w:eastAsia="Times New Roman" w:cs="Times New Roman"/>
-          <w:noProof/>
-          <w:szCs w:val="20"/>
-        </w:rPr>
-        <w:lastRenderedPageBreak/>
         <w:drawing>
           <wp:inline distT="0" distB="0" distL="0" distR="0">
             <wp:extent cx="5943600" cy="3392805"/>
             <wp:effectExtent l="19050" t="0" r="0" b="0"/>
-            <wp:docPr id="4" name="Picture 3" descr="PerformanceOfMorseDecoder_SNRn3.jpg"/>
+            <wp:docPr id="2" name="Picture 1" descr="FreqResponsesMorseDecoder.jpg"/>
             <wp:cNvGraphicFramePr>
               <a:graphicFrameLocks xmlns:a="http://schemas.openxmlformats.org/drawingml/2006/main" noChangeAspect="1"/>
             </wp:cNvGraphicFramePr>
@@ -2555,7 +3839,7 @@
               <a:graphicData uri="http://schemas.openxmlformats.org/drawingml/2006/picture">
                 <pic:pic xmlns:pic="http://schemas.openxmlformats.org/drawingml/2006/picture">
                   <pic:nvPicPr>
-                    <pic:cNvPr id="0" name="PerformanceOfMorseDecoder_SNRn3.jpg"/>
+                    <pic:cNvPr id="0" name="FreqResponsesMorseDecoder.jpg"/>
                     <pic:cNvPicPr/>
                   </pic:nvPicPr>
                   <pic:blipFill>
@@ -2583,11 +3867,8 @@
     <w:p>
       <w:pPr>
         <w:pStyle w:val="Caption"/>
-        <w:rPr>
-          <w:noProof/>
-        </w:rPr>
-      </w:pPr>
-      <w:bookmarkStart w:id="10" w:name="_Toc273870206"/>
+      </w:pPr>
+      <w:bookmarkStart w:id="20" w:name="_Ref276309806"/>
       <w:r>
         <w:t xml:space="preserve">Figure </w:t>
       </w:r>
@@ -2600,11 +3881,499 @@
         </w:r>
       </w:fldSimple>
       <w:r>
+        <w:t>: Frequency Effects of Algorithm</w:t>
+      </w:r>
+      <w:bookmarkEnd w:id="20"/>
+    </w:p>
+    <w:p>
+      <w:pPr>
+        <w:pStyle w:val="Heading2Black"/>
+      </w:pPr>
+      <w:bookmarkStart w:id="21" w:name="_Toc276309623"/>
+      <w:r>
+        <w:t xml:space="preserve">Low Pass </w:t>
+      </w:r>
+      <w:r>
+        <w:t>Filtering</w:t>
+      </w:r>
+      <w:bookmarkEnd w:id="21"/>
+    </w:p>
+    <w:p>
+      <w:r>
+        <w:t xml:space="preserve">The real and imaginary </w:t>
+      </w:r>
+      <w:r>
+        <w:t>signals are</w:t>
+      </w:r>
+      <w:r>
+        <w:t xml:space="preserve"> filtered with </w:t>
+      </w:r>
+      <w:r>
+        <w:t>identical</w:t>
+      </w:r>
+      <w:r>
+        <w:t xml:space="preserve"> low pass FIR filters</w:t>
+      </w:r>
+      <w:r>
+        <w:t>.</w:t>
+      </w:r>
+      <w:r>
+        <w:t xml:space="preserve"> The filters are generated using the MATLAB filter design functions. </w:t>
+      </w:r>
+    </w:p>
+    <w:p>
+      <w:pPr>
+        <w:rPr>
+          <w:rFonts w:asciiTheme="majorHAnsi" w:eastAsiaTheme="majorEastAsia" w:hAnsiTheme="majorHAnsi" w:cstheme="majorBidi"/>
+          <w:b/>
+          <w:bCs/>
+          <w:sz w:val="24"/>
+          <w:szCs w:val="28"/>
+        </w:rPr>
+      </w:pPr>
+      <w:bookmarkStart w:id="22" w:name="_Toc276309624"/>
+      <w:r>
+        <w:br w:type="page"/>
+      </w:r>
+    </w:p>
+    <w:p>
+      <w:pPr>
+        <w:pStyle w:val="Heading2Black"/>
+      </w:pPr>
+      <w:r>
+        <w:lastRenderedPageBreak/>
+        <w:t>Window Averaging</w:t>
+      </w:r>
+      <w:r>
+        <w:t xml:space="preserve"> </w:t>
+      </w:r>
+      <w:r>
+        <w:t>Filtering</w:t>
+      </w:r>
+      <w:bookmarkEnd w:id="22"/>
+    </w:p>
+    <w:p>
+      <w:r>
+        <w:t xml:space="preserve">The window averaging filter, a simple averaging of a sample to its nearest neighbors, is then used to remove spurious results in the time-domain signal.  </w:t>
+      </w:r>
+      <w:r>
+        <w:t>The middle element of the window is replaced with the average of all the elements in the window. However, the update to the center value is not made until the window has passed.</w:t>
+      </w:r>
+    </w:p>
+    <w:p>
+      <w:pPr>
+        <w:keepNext/>
+      </w:pPr>
+      <w:r>
+        <w:rPr>
+          <w:noProof/>
+        </w:rPr>
+        <w:drawing>
+          <wp:inline distT="0" distB="0" distL="0" distR="0">
+            <wp:extent cx="5943600" cy="1316260"/>
+            <wp:effectExtent l="19050" t="0" r="0" b="0"/>
+            <wp:docPr id="3" name="Picture 7"/>
+            <wp:cNvGraphicFramePr>
+              <a:graphicFrameLocks xmlns:a="http://schemas.openxmlformats.org/drawingml/2006/main" noChangeAspect="1"/>
+            </wp:cNvGraphicFramePr>
+            <a:graphic xmlns:a="http://schemas.openxmlformats.org/drawingml/2006/main">
+              <a:graphicData uri="http://schemas.openxmlformats.org/drawingml/2006/picture">
+                <pic:pic xmlns:pic="http://schemas.openxmlformats.org/drawingml/2006/picture">
+                  <pic:nvPicPr>
+                    <pic:cNvPr id="0" name="Picture 7"/>
+                    <pic:cNvPicPr>
+                      <a:picLocks noChangeAspect="1" noChangeArrowheads="1"/>
+                    </pic:cNvPicPr>
+                  </pic:nvPicPr>
+                  <pic:blipFill>
+                    <a:blip r:embed="rId18" cstate="print"/>
+                    <a:srcRect/>
+                    <a:stretch>
+                      <a:fillRect/>
+                    </a:stretch>
+                  </pic:blipFill>
+                  <pic:spPr bwMode="auto">
+                    <a:xfrm>
+                      <a:off x="0" y="0"/>
+                      <a:ext cx="5943600" cy="1316260"/>
+                    </a:xfrm>
+                    <a:prstGeom prst="rect">
+                      <a:avLst/>
+                    </a:prstGeom>
+                    <a:noFill/>
+                    <a:ln w="9525">
+                      <a:noFill/>
+                      <a:miter lim="800000"/>
+                      <a:headEnd/>
+                      <a:tailEnd/>
+                    </a:ln>
+                  </pic:spPr>
+                </pic:pic>
+              </a:graphicData>
+            </a:graphic>
+          </wp:inline>
+        </w:drawing>
+      </w:r>
+    </w:p>
+    <w:p>
+      <w:pPr>
+        <w:pStyle w:val="Caption"/>
+      </w:pPr>
+      <w:r>
+        <w:t xml:space="preserve">Figure </w:t>
+      </w:r>
+      <w:fldSimple w:instr=" SEQ Figure \* ARABIC ">
+        <w:r>
+          <w:rPr>
+            <w:noProof/>
+          </w:rPr>
+          <w:t>7</w:t>
+        </w:r>
+      </w:fldSimple>
+      <w:r>
+        <w:t>: Window Averaging Example</w:t>
+      </w:r>
+    </w:p>
+    <w:p>
+      <w:pPr>
+        <w:rPr>
+          <w:lang w:val="en-GB"/>
+        </w:rPr>
+      </w:pPr>
+      <w:r>
+        <w:rPr>
+          <w:lang w:val="en-GB"/>
+        </w:rPr>
+        <w:t xml:space="preserve">The </w:t>
+      </w:r>
+      <w:r>
+        <w:rPr>
+          <w:lang w:val="en-GB"/>
+        </w:rPr>
+        <w:fldChar w:fldCharType="begin"/>
+      </w:r>
+      <w:r>
+        <w:rPr>
+          <w:lang w:val="en-GB"/>
+        </w:rPr>
+        <w:instrText xml:space="preserve"> REF _Ref276311046 \h </w:instrText>
+      </w:r>
+      <w:r>
+        <w:rPr>
+          <w:lang w:val="en-GB"/>
+        </w:rPr>
+      </w:r>
+      <w:r>
+        <w:rPr>
+          <w:lang w:val="en-GB"/>
+        </w:rPr>
+        <w:fldChar w:fldCharType="separate"/>
+      </w:r>
+      <w:r>
+        <w:t xml:space="preserve">Figure </w:t>
+      </w:r>
+      <w:r>
+        <w:rPr>
+          <w:noProof/>
+        </w:rPr>
+        <w:t>8</w:t>
+      </w:r>
+      <w:r>
+        <w:t>: Effects of Window Averaging Filter</w:t>
+      </w:r>
+      <w:r>
+        <w:rPr>
+          <w:lang w:val="en-GB"/>
+        </w:rPr>
+        <w:fldChar w:fldCharType="end"/>
+      </w:r>
+      <w:r>
+        <w:rPr>
+          <w:lang w:val="en-GB"/>
+        </w:rPr>
+        <w:t xml:space="preserve"> </w:t>
+      </w:r>
+      <w:r>
+        <w:rPr>
+          <w:lang w:val="en-GB"/>
+        </w:rPr>
+        <w:t>shows the effects of the Window Averaging Filter on the signal.</w:t>
+      </w:r>
+    </w:p>
+    <w:p>
+      <w:pPr>
+        <w:keepNext/>
+      </w:pPr>
+      <w:r>
+        <w:rPr>
+          <w:noProof/>
+        </w:rPr>
+        <w:drawing>
+          <wp:inline distT="0" distB="0" distL="0" distR="0">
+            <wp:extent cx="5943600" cy="3409315"/>
+            <wp:effectExtent l="19050" t="0" r="0" b="0"/>
+            <wp:docPr id="5" name="Picture 4" descr="before_after_average.jpg"/>
+            <wp:cNvGraphicFramePr>
+              <a:graphicFrameLocks xmlns:a="http://schemas.openxmlformats.org/drawingml/2006/main" noChangeAspect="1"/>
+            </wp:cNvGraphicFramePr>
+            <a:graphic xmlns:a="http://schemas.openxmlformats.org/drawingml/2006/main">
+              <a:graphicData uri="http://schemas.openxmlformats.org/drawingml/2006/picture">
+                <pic:pic xmlns:pic="http://schemas.openxmlformats.org/drawingml/2006/picture">
+                  <pic:nvPicPr>
+                    <pic:cNvPr id="0" name="before_after_average.jpg"/>
+                    <pic:cNvPicPr/>
+                  </pic:nvPicPr>
+                  <pic:blipFill>
+                    <a:blip r:embed="rId19" cstate="print"/>
+                    <a:stretch>
+                      <a:fillRect/>
+                    </a:stretch>
+                  </pic:blipFill>
+                  <pic:spPr>
+                    <a:xfrm>
+                      <a:off x="0" y="0"/>
+                      <a:ext cx="5943600" cy="3409315"/>
+                    </a:xfrm>
+                    <a:prstGeom prst="rect">
+                      <a:avLst/>
+                    </a:prstGeom>
+                  </pic:spPr>
+                </pic:pic>
+              </a:graphicData>
+            </a:graphic>
+          </wp:inline>
+        </w:drawing>
+      </w:r>
+    </w:p>
+    <w:p>
+      <w:pPr>
+        <w:pStyle w:val="Caption"/>
+      </w:pPr>
+      <w:bookmarkStart w:id="23" w:name="_Ref276311046"/>
+      <w:r>
+        <w:t xml:space="preserve">Figure </w:t>
+      </w:r>
+      <w:fldSimple w:instr=" SEQ Figure \* ARABIC ">
+        <w:r>
+          <w:rPr>
+            <w:noProof/>
+          </w:rPr>
+          <w:t>8</w:t>
+        </w:r>
+      </w:fldSimple>
+      <w:r>
+        <w:t>: Effects of Window Averaging Filter</w:t>
+      </w:r>
+      <w:bookmarkEnd w:id="23"/>
+    </w:p>
+    <w:p>
+      <w:pPr>
+        <w:rPr>
+          <w:noProof/>
+        </w:rPr>
+      </w:pPr>
+      <w:r>
+        <w:rPr>
+          <w:noProof/>
+        </w:rPr>
+        <w:br w:type="page"/>
+      </w:r>
+    </w:p>
+    <w:p>
+      <w:pPr>
+        <w:rPr>
+          <w:noProof/>
+        </w:rPr>
+      </w:pPr>
+      <w:r>
+        <w:rPr>
+          <w:noProof/>
+        </w:rPr>
+        <w:lastRenderedPageBreak/>
+        <w:t xml:space="preserve">The output of the Window Averaging Filter compared with the orignial Morse Code Pulse is shown in </w:t>
+      </w:r>
+      <w:r>
+        <w:rPr>
+          <w:noProof/>
+        </w:rPr>
+        <w:fldChar w:fldCharType="begin"/>
+      </w:r>
+      <w:r>
+        <w:rPr>
+          <w:noProof/>
+        </w:rPr>
+        <w:instrText xml:space="preserve"> REF _Ref276311113 \h </w:instrText>
+      </w:r>
+      <w:r>
+        <w:rPr>
+          <w:noProof/>
+        </w:rPr>
+      </w:r>
+      <w:r>
+        <w:rPr>
+          <w:noProof/>
+        </w:rPr>
+        <w:fldChar w:fldCharType="separate"/>
+      </w:r>
+      <w:r>
+        <w:t xml:space="preserve">Figure </w:t>
+      </w:r>
+      <w:r>
+        <w:rPr>
+          <w:noProof/>
+        </w:rPr>
+        <w:t>9</w:t>
+      </w:r>
+      <w:r>
+        <w:t>: Performance of Morse Decoder at SNR= -3dB.</w:t>
+      </w:r>
+      <w:r>
+        <w:rPr>
+          <w:noProof/>
+        </w:rPr>
+        <w:fldChar w:fldCharType="end"/>
+      </w:r>
+      <w:r>
+        <w:rPr>
+          <w:noProof/>
+        </w:rPr>
+        <w:t xml:space="preserve">  </w:t>
+      </w:r>
+    </w:p>
+    <w:p>
+      <w:pPr>
+        <w:keepNext/>
+      </w:pPr>
+      <w:r>
+        <w:rPr>
+          <w:rFonts w:eastAsia="Times New Roman" w:cs="Times New Roman"/>
+          <w:noProof/>
+          <w:szCs w:val="20"/>
+        </w:rPr>
+        <w:drawing>
+          <wp:inline distT="0" distB="0" distL="0" distR="0">
+            <wp:extent cx="5943600" cy="3392805"/>
+            <wp:effectExtent l="19050" t="0" r="0" b="0"/>
+            <wp:docPr id="4" name="Picture 3" descr="PerformanceOfMorseDecoder_SNRn3.jpg"/>
+            <wp:cNvGraphicFramePr>
+              <a:graphicFrameLocks xmlns:a="http://schemas.openxmlformats.org/drawingml/2006/main" noChangeAspect="1"/>
+            </wp:cNvGraphicFramePr>
+            <a:graphic xmlns:a="http://schemas.openxmlformats.org/drawingml/2006/main">
+              <a:graphicData uri="http://schemas.openxmlformats.org/drawingml/2006/picture">
+                <pic:pic xmlns:pic="http://schemas.openxmlformats.org/drawingml/2006/picture">
+                  <pic:nvPicPr>
+                    <pic:cNvPr id="0" name="PerformanceOfMorseDecoder_SNRn3.jpg"/>
+                    <pic:cNvPicPr/>
+                  </pic:nvPicPr>
+                  <pic:blipFill>
+                    <a:blip r:embed="rId20" cstate="print"/>
+                    <a:stretch>
+                      <a:fillRect/>
+                    </a:stretch>
+                  </pic:blipFill>
+                  <pic:spPr>
+                    <a:xfrm>
+                      <a:off x="0" y="0"/>
+                      <a:ext cx="5943600" cy="3392805"/>
+                    </a:xfrm>
+                    <a:prstGeom prst="rect">
+                      <a:avLst/>
+                    </a:prstGeom>
+                  </pic:spPr>
+                </pic:pic>
+              </a:graphicData>
+            </a:graphic>
+          </wp:inline>
+        </w:drawing>
+      </w:r>
+    </w:p>
+    <w:p>
+      <w:pPr>
+        <w:pStyle w:val="Caption"/>
+        <w:rPr>
+          <w:noProof/>
+        </w:rPr>
+      </w:pPr>
+      <w:bookmarkStart w:id="24" w:name="_Toc273870206"/>
+      <w:bookmarkStart w:id="25" w:name="_Ref276311113"/>
+      <w:r>
+        <w:t xml:space="preserve">Figure </w:t>
+      </w:r>
+      <w:fldSimple w:instr=" SEQ Figure \* ARABIC ">
+        <w:r>
+          <w:rPr>
+            <w:noProof/>
+          </w:rPr>
+          <w:t>9</w:t>
+        </w:r>
+      </w:fldSimple>
+      <w:r>
         <w:t>: Performance of Morse Decoder</w:t>
       </w:r>
-      <w:bookmarkEnd w:id="10"/>
-      <w:r>
-        <w:t xml:space="preserve"> at SNR= -3dB. </w:t>
+      <w:bookmarkEnd w:id="24"/>
+      <w:r>
+        <w:t xml:space="preserve"> at SNR= -3dB.</w:t>
+      </w:r>
+      <w:bookmarkEnd w:id="25"/>
+      <w:r>
+        <w:t xml:space="preserve"> </w:t>
+      </w:r>
+    </w:p>
+    <w:p>
+      <w:pPr>
+        <w:pStyle w:val="Heading2Black"/>
+      </w:pPr>
+      <w:bookmarkStart w:id="26" w:name="_Toc276309625"/>
+      <w:r>
+        <w:t>Magnitude Detect State Machine</w:t>
+      </w:r>
+    </w:p>
+    <w:p>
+      <w:r>
+        <w:t>The</w:t>
+      </w:r>
+      <w:proofErr w:type="gramStart"/>
+      <w:r>
+        <w:t>..</w:t>
+      </w:r>
+      <w:proofErr w:type="gramEnd"/>
+      <w:r>
+        <w:t xml:space="preserve">  </w:t>
+      </w:r>
+    </w:p>
+    <w:p>
+      <w:pPr>
+        <w:pStyle w:val="Heading2Black"/>
+        <w:numPr>
+          <w:ilvl w:val="0"/>
+          <w:numId w:val="0"/>
+        </w:numPr>
+      </w:pPr>
+    </w:p>
+    <w:p/>
+    <w:p>
+      <w:pPr>
+        <w:rPr>
+          <w:rFonts w:asciiTheme="majorHAnsi" w:eastAsiaTheme="majorEastAsia" w:hAnsiTheme="majorHAnsi" w:cstheme="majorBidi"/>
+          <w:b/>
+          <w:bCs/>
+          <w:sz w:val="28"/>
+          <w:szCs w:val="28"/>
+        </w:rPr>
+      </w:pPr>
+    </w:p>
+    <w:p>
+      <w:pPr>
+        <w:rPr>
+          <w:rFonts w:asciiTheme="majorHAnsi" w:eastAsiaTheme="majorEastAsia" w:hAnsiTheme="majorHAnsi" w:cstheme="majorBidi"/>
+          <w:b/>
+          <w:bCs/>
+          <w:sz w:val="28"/>
+          <w:szCs w:val="28"/>
+        </w:rPr>
+      </w:pPr>
+      <w:r>
+        <w:br w:type="page"/>
       </w:r>
     </w:p>
     <w:p>
@@ -2615,11 +4384,95 @@
           <w:numId w:val="3"/>
         </w:numPr>
       </w:pPr>
-      <w:bookmarkStart w:id="11" w:name="_Toc273870286"/>
-      <w:r>
+      <w:r>
+        <w:lastRenderedPageBreak/>
         <w:t>References</w:t>
       </w:r>
-      <w:bookmarkEnd w:id="11"/>
+      <w:bookmarkEnd w:id="26"/>
+    </w:p>
+    <w:p/>
+    <w:p>
+      <w:pPr>
+        <w:pStyle w:val="ListParagraph"/>
+        <w:numPr>
+          <w:ilvl w:val="0"/>
+          <w:numId w:val="4"/>
+        </w:numPr>
+      </w:pPr>
+      <w:hyperlink r:id="rId21" w:history="1">
+        <w:r>
+          <w:rPr>
+            <w:rStyle w:val="Hyperlink"/>
+          </w:rPr>
+          <w:t>Wikipedia - Morse Code</w:t>
+        </w:r>
+      </w:hyperlink>
+    </w:p>
+    <w:p>
+      <w:pPr>
+        <w:pStyle w:val="ListParagraph"/>
+        <w:numPr>
+          <w:ilvl w:val="0"/>
+          <w:numId w:val="4"/>
+        </w:numPr>
+      </w:pPr>
+      <w:hyperlink r:id="rId22" w:history="1">
+        <w:r>
+          <w:rPr>
+            <w:rStyle w:val="Hyperlink"/>
+          </w:rPr>
+          <w:t>FIR Basics</w:t>
+        </w:r>
+      </w:hyperlink>
+    </w:p>
+    <w:p>
+      <w:pPr>
+        <w:pStyle w:val="ListParagraph"/>
+        <w:numPr>
+          <w:ilvl w:val="0"/>
+          <w:numId w:val="4"/>
+        </w:numPr>
+      </w:pPr>
+      <w:hyperlink r:id="rId23" w:history="1">
+        <w:r>
+          <w:rPr>
+            <w:rStyle w:val="Hyperlink"/>
+          </w:rPr>
+          <w:t>Implement FIR Filters</w:t>
+        </w:r>
+      </w:hyperlink>
+    </w:p>
+    <w:p>
+      <w:pPr>
+        <w:pStyle w:val="ListParagraph"/>
+        <w:numPr>
+          <w:ilvl w:val="0"/>
+          <w:numId w:val="4"/>
+        </w:numPr>
+      </w:pPr>
+      <w:hyperlink r:id="rId24" w:history="1">
+        <w:r>
+          <w:rPr>
+            <w:rStyle w:val="Hyperlink"/>
+          </w:rPr>
+          <w:t>Moving (Window) Averaging Filter</w:t>
+        </w:r>
+      </w:hyperlink>
+    </w:p>
+    <w:p>
+      <w:pPr>
+        <w:pStyle w:val="ListParagraph"/>
+        <w:numPr>
+          <w:ilvl w:val="0"/>
+          <w:numId w:val="4"/>
+        </w:numPr>
+      </w:pPr>
+    </w:p>
+    <w:p/>
+    <w:p>
+      <w:r>
+        <w:t xml:space="preserve"> </w:t>
+      </w:r>
     </w:p>
     <w:p/>
     <w:p>
@@ -2735,6 +4588,92 @@
     </w:lvl>
   </w:abstractNum>
   <w:abstractNum w:abstractNumId="1">
+    <w:nsid w:val="37D05634"/>
+    <w:multiLevelType w:val="hybridMultilevel"/>
+    <w:tmpl w:val="B02CFB1A"/>
+    <w:lvl w:ilvl="0" w:tplc="0409000F">
+      <w:start w:val="1"/>
+      <w:numFmt w:val="decimal"/>
+      <w:lvlText w:val="%1."/>
+      <w:lvlJc w:val="left"/>
+      <w:pPr>
+        <w:ind w:left="720" w:hanging="360"/>
+      </w:pPr>
+    </w:lvl>
+    <w:lvl w:ilvl="1" w:tplc="04090019" w:tentative="1">
+      <w:start w:val="1"/>
+      <w:numFmt w:val="lowerLetter"/>
+      <w:lvlText w:val="%2."/>
+      <w:lvlJc w:val="left"/>
+      <w:pPr>
+        <w:ind w:left="1440" w:hanging="360"/>
+      </w:pPr>
+    </w:lvl>
+    <w:lvl w:ilvl="2" w:tplc="0409001B" w:tentative="1">
+      <w:start w:val="1"/>
+      <w:numFmt w:val="lowerRoman"/>
+      <w:lvlText w:val="%3."/>
+      <w:lvlJc w:val="right"/>
+      <w:pPr>
+        <w:ind w:left="2160" w:hanging="180"/>
+      </w:pPr>
+    </w:lvl>
+    <w:lvl w:ilvl="3" w:tplc="0409000F" w:tentative="1">
+      <w:start w:val="1"/>
+      <w:numFmt w:val="decimal"/>
+      <w:lvlText w:val="%4."/>
+      <w:lvlJc w:val="left"/>
+      <w:pPr>
+        <w:ind w:left="2880" w:hanging="360"/>
+      </w:pPr>
+    </w:lvl>
+    <w:lvl w:ilvl="4" w:tplc="04090019" w:tentative="1">
+      <w:start w:val="1"/>
+      <w:numFmt w:val="lowerLetter"/>
+      <w:lvlText w:val="%5."/>
+      <w:lvlJc w:val="left"/>
+      <w:pPr>
+        <w:ind w:left="3600" w:hanging="360"/>
+      </w:pPr>
+    </w:lvl>
+    <w:lvl w:ilvl="5" w:tplc="0409001B" w:tentative="1">
+      <w:start w:val="1"/>
+      <w:numFmt w:val="lowerRoman"/>
+      <w:lvlText w:val="%6."/>
+      <w:lvlJc w:val="right"/>
+      <w:pPr>
+        <w:ind w:left="4320" w:hanging="180"/>
+      </w:pPr>
+    </w:lvl>
+    <w:lvl w:ilvl="6" w:tplc="0409000F" w:tentative="1">
+      <w:start w:val="1"/>
+      <w:numFmt w:val="decimal"/>
+      <w:lvlText w:val="%7."/>
+      <w:lvlJc w:val="left"/>
+      <w:pPr>
+        <w:ind w:left="5040" w:hanging="360"/>
+      </w:pPr>
+    </w:lvl>
+    <w:lvl w:ilvl="7" w:tplc="04090019" w:tentative="1">
+      <w:start w:val="1"/>
+      <w:numFmt w:val="lowerLetter"/>
+      <w:lvlText w:val="%8."/>
+      <w:lvlJc w:val="left"/>
+      <w:pPr>
+        <w:ind w:left="5760" w:hanging="360"/>
+      </w:pPr>
+    </w:lvl>
+    <w:lvl w:ilvl="8" w:tplc="0409001B" w:tentative="1">
+      <w:start w:val="1"/>
+      <w:numFmt w:val="lowerRoman"/>
+      <w:lvlText w:val="%9."/>
+      <w:lvlJc w:val="right"/>
+      <w:pPr>
+        <w:ind w:left="6480" w:hanging="180"/>
+      </w:pPr>
+    </w:lvl>
+  </w:abstractNum>
+  <w:abstractNum w:abstractNumId="2">
     <w:nsid w:val="4AF03070"/>
     <w:multiLevelType w:val="multilevel"/>
     <w:tmpl w:val="6CF683C0"/>
@@ -2848,7 +4787,7 @@
       </w:rPr>
     </w:lvl>
   </w:abstractNum>
-  <w:abstractNum w:abstractNumId="2">
+  <w:abstractNum w:abstractNumId="3">
     <w:nsid w:val="6C746F72"/>
     <w:multiLevelType w:val="hybridMultilevel"/>
     <w:tmpl w:val="54B4E494"/>
@@ -2938,9 +4877,12 @@
     <w:abstractNumId w:val="0"/>
   </w:num>
   <w:num w:numId="2">
+    <w:abstractNumId w:val="3"/>
+  </w:num>
+  <w:num w:numId="3">
     <w:abstractNumId w:val="2"/>
   </w:num>
-  <w:num w:numId="3">
+  <w:num w:numId="4">
     <w:abstractNumId w:val="1"/>
   </w:num>
 </w:numbering>
@@ -3485,6 +5427,31 @@
       <w:sz w:val="24"/>
     </w:rPr>
   </w:style>
+  <w:style w:type="paragraph" w:customStyle="1" w:styleId="SubHead">
+    <w:name w:val="SubHead"/>
+    <w:next w:val="Normal"/>
+    <w:rsid w:val="003554D6"/>
+    <w:pPr>
+      <w:suppressAutoHyphens/>
+      <w:spacing w:after="0" w:line="240" w:lineRule="auto"/>
+    </w:pPr>
+    <w:rPr>
+      <w:rFonts w:ascii="Arial" w:eastAsia="Times New Roman" w:hAnsi="Arial" w:cs="Times New Roman"/>
+      <w:b/>
+      <w:sz w:val="26"/>
+      <w:szCs w:val="20"/>
+      <w:lang w:val="en-GB"/>
+    </w:rPr>
+  </w:style>
+  <w:style w:type="paragraph" w:styleId="NoSpacing">
+    <w:name w:val="No Spacing"/>
+    <w:uiPriority w:val="1"/>
+    <w:qFormat/>
+    <w:rsid w:val="003554D6"/>
+    <w:pPr>
+      <w:spacing w:after="0" w:line="240" w:lineRule="auto"/>
+    </w:pPr>
+  </w:style>
 </w:styles>
 </file>
 
@@ -3776,7 +5743,7 @@
 </file>
 
 <file path=customXml/itemProps1.xml><?xml version="1.0" encoding="utf-8"?>
-<ds:datastoreItem xmlns:ds="http://schemas.openxmlformats.org/officeDocument/2006/customXml" ds:itemID="{632CC62E-E3C3-4065-97AE-0937B33E9B15}">
+<ds:datastoreItem xmlns:ds="http://schemas.openxmlformats.org/officeDocument/2006/customXml" ds:itemID="{943671E2-6D90-4D73-953F-908F27A71149}">
   <ds:schemaRefs>
     <ds:schemaRef ds:uri="http://schemas.openxmlformats.org/officeDocument/2006/bibliography"/>
   </ds:schemaRefs>

</xml_diff>